<commit_message>
Laboratorio 5 – Entrega final
</commit_message>
<xml_diff>
--- a/Docs/Observaciones-Lab 5.docx
+++ b/Docs/Observaciones-Lab 5.docx
@@ -62,6 +62,16 @@
         </w:rPr>
         <w:t>Estudiante 2: David Valderrama 201910987</w:t>
       </w:r>
+    </w:p>
+    <w:p>
+      <w:pPr>
+        <w:spacing w:after="0"/>
+        <w:jc w:val="right"/>
+        <w:rPr>
+          <w:noProof w:val="0"/>
+          <w:lang w:val="es-419"/>
+        </w:rPr>
+      </w:pPr>
     </w:p>
     <w:p>
       <w:pPr>
@@ -5136,6 +5146,7 @@
                 <w:noProof w:val="0"/>
                 <w:lang w:val="es-419"/>
               </w:rPr>
+              <w:lastRenderedPageBreak/>
               <w:t>Algoritmo</w:t>
             </w:r>
           </w:p>
@@ -5710,6 +5721,7 @@
           <w:rFonts w:ascii="Dax-Regular" w:hAnsi="Dax-Regular"/>
           <w:lang w:val="es-419"/>
         </w:rPr>
+        <w:lastRenderedPageBreak/>
         <w:t>Comparación de rendimiento para Insertion Sort.</w:t>
       </w:r>
     </w:p>
@@ -5982,6 +5994,7 @@
           <w:rFonts w:ascii="Dax-Regular" w:hAnsi="Dax-Regular"/>
           <w:lang w:val="es-419"/>
         </w:rPr>
+        <w:lastRenderedPageBreak/>
         <w:t>Comparación de rendimiento para Shell Sort.</w:t>
       </w:r>
     </w:p>
@@ -6242,6 +6255,7 @@
           <w:rFonts w:ascii="Dax-Regular" w:hAnsi="Dax-Regular"/>
           <w:lang w:val="es-419"/>
         </w:rPr>
+        <w:lastRenderedPageBreak/>
         <w:t>Comparación de rendimiento para QuickSort.</w:t>
       </w:r>
     </w:p>
@@ -9836,6 +9850,7 @@
                 <w:noProof w:val="0"/>
                 <w:color w:val="000000"/>
               </w:rPr>
+              <w:lastRenderedPageBreak/>
               <w:t>64000</w:t>
             </w:r>
           </w:p>
@@ -11260,6 +11275,7 @@
           <w:rFonts w:ascii="Dax-Regular" w:hAnsi="Dax-Regular"/>
           <w:lang w:val="es-419"/>
         </w:rPr>
+        <w:lastRenderedPageBreak/>
         <w:drawing>
           <wp:anchor distT="0" distB="0" distL="114300" distR="114300" simplePos="0" relativeHeight="251658241" behindDoc="0" locked="0" layoutInCell="1" allowOverlap="1" wp14:anchorId="0A48C5CE" wp14:editId="3ED54FEA">
             <wp:simplePos x="0" y="0"/>
@@ -11521,6 +11537,7 @@
           <w:rFonts w:ascii="Dax-Regular" w:hAnsi="Dax-Regular"/>
           <w:lang w:val="es-419"/>
         </w:rPr>
+        <w:lastRenderedPageBreak/>
         <w:drawing>
           <wp:anchor distT="0" distB="0" distL="114300" distR="114300" simplePos="0" relativeHeight="251658246" behindDoc="0" locked="0" layoutInCell="1" allowOverlap="1" wp14:anchorId="6F523A5E" wp14:editId="50011F8B">
             <wp:simplePos x="0" y="0"/>

</xml_diff>